<commit_message>
Update Function Programming Report.docx
</commit_message>
<xml_diff>
--- a/Function Programming Report.docx
+++ b/Function Programming Report.docx
@@ -404,20 +404,19 @@
           <w:szCs w:val="24"/>
         </w:rPr>
       </w:pPr>
-      <w:bookmarkStart w:id="0" w:name="_GoBack"/>
       <w:r>
         <w:rPr>
           <w:rFonts w:ascii="Times New Roman" w:eastAsia="Times New Roman" w:hAnsi="Times New Roman" w:cs="Times New Roman"/>
           <w:noProof/>
-          <w:color w:val="000000"/>
-          <w:bdr w:val="none" w:sz="0" w:space="0" w:color="auto" w:frame="1"/>
+          <w:sz w:val="24"/>
+          <w:szCs w:val="24"/>
         </w:rPr>
         <w:lastRenderedPageBreak/>
         <w:drawing>
-          <wp:inline distT="0" distB="0" distL="0" distR="0" wp14:anchorId="5BBDB4A8" wp14:editId="17C86FAB">
-            <wp:extent cx="5730240" cy="1790700"/>
-            <wp:effectExtent l="0" t="0" r="3810" b="0"/>
-            <wp:docPr id="7" name="Picture 7" descr="https://lh4.googleusercontent.com/0FGEBTK3mLMVYgonnDT6r6P4TYelHGYx66G-AhAq-U8HmxevphGKNyWy1knNGZ5NNBMi--9bx24lbY2TgqOk796PChZBvYp2PIpqJafyWUvMmvRu_dqBEBkGtOuBpPmJ4jpwbOklzHpJpCKNcg"/>
+          <wp:inline distT="0" distB="0" distL="0" distR="0">
+            <wp:extent cx="5943600" cy="2682240"/>
+            <wp:effectExtent l="0" t="0" r="0" b="3810"/>
+            <wp:docPr id="12" name="Picture 12"/>
             <wp:cNvGraphicFramePr>
               <a:graphicFrameLocks xmlns:a="http://schemas.openxmlformats.org/drawingml/2006/main" noChangeAspect="1"/>
             </wp:cNvGraphicFramePr>
@@ -425,10 +424,8 @@
               <a:graphicData uri="http://schemas.openxmlformats.org/drawingml/2006/picture">
                 <pic:pic xmlns:pic="http://schemas.openxmlformats.org/drawingml/2006/picture">
                   <pic:nvPicPr>
-                    <pic:cNvPr id="0" name="Picture 2" descr="https://lh4.googleusercontent.com/0FGEBTK3mLMVYgonnDT6r6P4TYelHGYx66G-AhAq-U8HmxevphGKNyWy1knNGZ5NNBMi--9bx24lbY2TgqOk796PChZBvYp2PIpqJafyWUvMmvRu_dqBEBkGtOuBpPmJ4jpwbOklzHpJpCKNcg"/>
-                    <pic:cNvPicPr>
-                      <a:picLocks noChangeAspect="1" noChangeArrowheads="1"/>
-                    </pic:cNvPicPr>
+                    <pic:cNvPr id="0" name="perfect-output.PNG"/>
+                    <pic:cNvPicPr/>
                   </pic:nvPicPr>
                   <pic:blipFill>
                     <a:blip r:embed="rId6">
@@ -438,23 +435,18 @@
                         </a:ext>
                       </a:extLst>
                     </a:blip>
-                    <a:srcRect/>
                     <a:stretch>
                       <a:fillRect/>
                     </a:stretch>
                   </pic:blipFill>
-                  <pic:spPr bwMode="auto">
+                  <pic:spPr>
                     <a:xfrm>
                       <a:off x="0" y="0"/>
-                      <a:ext cx="5730240" cy="1790700"/>
+                      <a:ext cx="5943600" cy="2682240"/>
                     </a:xfrm>
                     <a:prstGeom prst="rect">
                       <a:avLst/>
                     </a:prstGeom>
-                    <a:noFill/>
-                    <a:ln>
-                      <a:noFill/>
-                    </a:ln>
                   </pic:spPr>
                 </pic:pic>
               </a:graphicData>
@@ -463,7 +455,6 @@
         </w:drawing>
       </w:r>
     </w:p>
-    <w:bookmarkEnd w:id="0"/>
     <w:p>
       <w:pPr>
         <w:spacing w:after="240"/>
@@ -1013,6 +1004,7 @@
           <w:szCs w:val="24"/>
         </w:rPr>
       </w:pPr>
+      <w:bookmarkStart w:id="0" w:name="_GoBack"/>
       <w:r>
         <w:rPr>
           <w:rFonts w:ascii="Times New Roman" w:eastAsia="Times New Roman" w:hAnsi="Times New Roman" w:cs="Times New Roman"/>
@@ -1069,6 +1061,7 @@
           </wp:inline>
         </w:drawing>
       </w:r>
+      <w:bookmarkEnd w:id="0"/>
     </w:p>
     <w:p>
       <w:pPr>

</xml_diff>